<commit_message>
added gaant chart excel (not done yet)
</commit_message>
<xml_diff>
--- a/Game Design Document.docx
+++ b/Game Design Document.docx
@@ -17,8 +17,6 @@
           <w:szCs w:val="27"/>
         </w:rPr>
       </w:pPr>
-      <w:bookmarkStart w:id="0" w:name="_GoBack"/>
-      <w:bookmarkEnd w:id="0"/>
       <w:r>
         <w:rPr>
           <w:rFonts w:ascii="Times New Roman" w:eastAsia="Times New Roman" w:hAnsi="Times New Roman" w:cs="Times New Roman"/>
@@ -201,27 +199,7 @@
           <w:sz w:val="27"/>
           <w:szCs w:val="27"/>
         </w:rPr>
-        <w:t xml:space="preserve">The user </w:t>
-      </w:r>
-      <w:proofErr w:type="gramStart"/>
-      <w:r>
-        <w:rPr>
-          <w:rFonts w:ascii="Times New Roman" w:eastAsia="Times New Roman" w:hAnsi="Times New Roman" w:cs="Times New Roman"/>
-          <w:color w:val="000000"/>
-          <w:sz w:val="27"/>
-          <w:szCs w:val="27"/>
-        </w:rPr>
-        <w:t>interface</w:t>
-      </w:r>
-      <w:proofErr w:type="gramEnd"/>
-      <w:r>
-        <w:rPr>
-          <w:rFonts w:ascii="Times New Roman" w:eastAsia="Times New Roman" w:hAnsi="Times New Roman" w:cs="Times New Roman"/>
-          <w:color w:val="000000"/>
-          <w:sz w:val="27"/>
-          <w:szCs w:val="27"/>
-        </w:rPr>
-        <w:t>. Provide a drawing/diagram.</w:t>
+        <w:t>The user interface. Provide a drawing/diagram.</w:t>
       </w:r>
     </w:p>
     <w:p>
@@ -271,27 +249,7 @@
           <w:sz w:val="27"/>
           <w:szCs w:val="27"/>
         </w:rPr>
-        <w:t xml:space="preserve">How you will balance the game play. What values can you tweak to make the game harder or easier? You should identify </w:t>
-      </w:r>
-      <w:proofErr w:type="gramStart"/>
-      <w:r>
-        <w:rPr>
-          <w:rFonts w:ascii="Times New Roman" w:eastAsia="Times New Roman" w:hAnsi="Times New Roman" w:cs="Times New Roman"/>
-          <w:color w:val="000000"/>
-          <w:sz w:val="27"/>
-          <w:szCs w:val="27"/>
-        </w:rPr>
-        <w:t>these up front</w:t>
-      </w:r>
-      <w:proofErr w:type="gramEnd"/>
-      <w:r>
-        <w:rPr>
-          <w:rFonts w:ascii="Times New Roman" w:eastAsia="Times New Roman" w:hAnsi="Times New Roman" w:cs="Times New Roman"/>
-          <w:color w:val="000000"/>
-          <w:sz w:val="27"/>
-          <w:szCs w:val="27"/>
-        </w:rPr>
-        <w:t xml:space="preserve"> so you can play-balance as the game's release date nears.</w:t>
+        <w:t>How you will balance the game play. What values can you tweak to make the game harder or easier? You should identify these up front so you can play-balance as the game's release date nears.</w:t>
       </w:r>
     </w:p>
     <w:p>
@@ -341,27 +299,7 @@
           <w:sz w:val="27"/>
           <w:szCs w:val="27"/>
         </w:rPr>
-        <w:t xml:space="preserve">A transition diagram (like </w:t>
-      </w:r>
-      <w:proofErr w:type="gramStart"/>
-      <w:r>
-        <w:rPr>
-          <w:rFonts w:ascii="Times New Roman" w:eastAsia="Times New Roman" w:hAnsi="Times New Roman" w:cs="Times New Roman"/>
-          <w:color w:val="000000"/>
-          <w:sz w:val="27"/>
-          <w:szCs w:val="27"/>
-        </w:rPr>
-        <w:t>a finite state automata</w:t>
-      </w:r>
-      <w:proofErr w:type="gramEnd"/>
-      <w:r>
-        <w:rPr>
-          <w:rFonts w:ascii="Times New Roman" w:eastAsia="Times New Roman" w:hAnsi="Times New Roman" w:cs="Times New Roman"/>
-          <w:color w:val="000000"/>
-          <w:sz w:val="27"/>
-          <w:szCs w:val="27"/>
-        </w:rPr>
-        <w:t xml:space="preserve"> diagram) for how the player moves between the primary game modes.</w:t>
+        <w:t>A transition diagram (like a finite state automata diagram) for how the player moves between the primary game modes.</w:t>
       </w:r>
     </w:p>
     <w:p>
@@ -461,27 +399,7 @@
           <w:sz w:val="27"/>
           <w:szCs w:val="27"/>
         </w:rPr>
-        <w:t xml:space="preserve">An inventory of artwork and models and how they will be used. If you are using sprites, indicate how many, and what they are to represent. </w:t>
-      </w:r>
-      <w:proofErr w:type="spellStart"/>
-      <w:r>
-        <w:rPr>
-          <w:rFonts w:ascii="Times New Roman" w:eastAsia="Times New Roman" w:hAnsi="Times New Roman" w:cs="Times New Roman"/>
-          <w:color w:val="000000"/>
-          <w:sz w:val="27"/>
-          <w:szCs w:val="27"/>
-        </w:rPr>
-        <w:t>E.g</w:t>
-      </w:r>
-      <w:proofErr w:type="spellEnd"/>
-      <w:r>
-        <w:rPr>
-          <w:rFonts w:ascii="Times New Roman" w:eastAsia="Times New Roman" w:hAnsi="Times New Roman" w:cs="Times New Roman"/>
-          <w:color w:val="000000"/>
-          <w:sz w:val="27"/>
-          <w:szCs w:val="27"/>
-        </w:rPr>
-        <w:t>, "a sprite-set to represent a running zombie", "background for the night mode", "model of the climbing wall", "model of a cow", etc.</w:t>
+        <w:t>An inventory of artwork and models and how they will be used. If you are using sprites, indicate how many, and what they are to represent. E.g, "a sprite-set to represent a running zombie", "background for the night mode", "model of the climbing wall", "model of a cow", etc.</w:t>
       </w:r>
     </w:p>
     <w:p>
@@ -628,27 +546,7 @@
           <w:sz w:val="27"/>
           <w:szCs w:val="27"/>
         </w:rPr>
-        <w:t xml:space="preserve">Create a Gannt chart for the schedule. Each row of the chart should be a measurable task, </w:t>
-      </w:r>
-      <w:proofErr w:type="spellStart"/>
-      <w:r>
-        <w:rPr>
-          <w:rFonts w:ascii="Times New Roman" w:eastAsia="Times New Roman" w:hAnsi="Times New Roman" w:cs="Times New Roman"/>
-          <w:color w:val="000000"/>
-          <w:sz w:val="27"/>
-          <w:szCs w:val="27"/>
-        </w:rPr>
-        <w:t>annoted</w:t>
-      </w:r>
-      <w:proofErr w:type="spellEnd"/>
-      <w:r>
-        <w:rPr>
-          <w:rFonts w:ascii="Times New Roman" w:eastAsia="Times New Roman" w:hAnsi="Times New Roman" w:cs="Times New Roman"/>
-          <w:color w:val="000000"/>
-          <w:sz w:val="27"/>
-          <w:szCs w:val="27"/>
-        </w:rPr>
-        <w:t xml:space="preserve"> with names of the responsible team members. The columns indicate dates.</w:t>
+        <w:t>Create a Gannt chart for the schedule. Each row of the chart should be a measurable task, annoted with names of the responsible team members. The columns indicate dates.</w:t>
       </w:r>
     </w:p>
     <w:p>
@@ -673,27 +571,7 @@
           <w:sz w:val="27"/>
           <w:szCs w:val="27"/>
         </w:rPr>
-        <w:t xml:space="preserve">Make a timeline: each row should be a date, at least one per week. For each date, list what tasks should be completed by then, and who is </w:t>
-      </w:r>
-      <w:proofErr w:type="spellStart"/>
-      <w:r>
-        <w:rPr>
-          <w:rFonts w:ascii="Times New Roman" w:eastAsia="Times New Roman" w:hAnsi="Times New Roman" w:cs="Times New Roman"/>
-          <w:color w:val="000000"/>
-          <w:sz w:val="27"/>
-          <w:szCs w:val="27"/>
-        </w:rPr>
-        <w:t>primariliy</w:t>
-      </w:r>
-      <w:proofErr w:type="spellEnd"/>
-      <w:r>
-        <w:rPr>
-          <w:rFonts w:ascii="Times New Roman" w:eastAsia="Times New Roman" w:hAnsi="Times New Roman" w:cs="Times New Roman"/>
-          <w:color w:val="000000"/>
-          <w:sz w:val="27"/>
-          <w:szCs w:val="27"/>
-        </w:rPr>
-        <w:t xml:space="preserve"> responsible for meeting that benchmark.</w:t>
+        <w:t>Make a timeline: each row should be a date, at least one per week. For each date, list what tasks should be completed by then, and who is primariliy responsible for meeting that benchmark.</w:t>
       </w:r>
     </w:p>
     <w:p>
@@ -720,6 +598,24 @@
         </w:rPr>
         <w:t>Example: "October 1: Matt will provide initial code for player movement. Player animation can be minimal. Sue will provide models for walls and livestock. Tom will provide a terrain populated by trees and bushes."</w:t>
       </w:r>
+    </w:p>
+    <w:p>
+      <w:pPr>
+        <w:numPr>
+          <w:ilvl w:val="1"/>
+          <w:numId w:val="1"/>
+        </w:numPr>
+        <w:shd w:val="clear" w:color="auto" w:fill="FFFFFF"/>
+        <w:spacing w:before="100" w:beforeAutospacing="1" w:after="100" w:afterAutospacing="1" w:line="240" w:lineRule="auto"/>
+        <w:rPr>
+          <w:rFonts w:ascii="Times New Roman" w:eastAsia="Times New Roman" w:hAnsi="Times New Roman" w:cs="Times New Roman"/>
+          <w:color w:val="000000"/>
+          <w:sz w:val="27"/>
+          <w:szCs w:val="27"/>
+        </w:rPr>
+      </w:pPr>
+      <w:bookmarkStart w:id="0" w:name="_GoBack"/>
+      <w:bookmarkEnd w:id="0"/>
     </w:p>
     <w:p/>
     <w:sectPr>

</xml_diff>

<commit_message>
Title and Story in Game Design Doc
</commit_message>
<xml_diff>
--- a/Game Design Document.docx
+++ b/Game Design Document.docx
@@ -17,17 +17,94 @@
           <w:szCs w:val="27"/>
         </w:rPr>
       </w:pPr>
+      <w:r>
+        <w:rPr>
+          <w:rFonts w:ascii="Times New Roman" w:eastAsia="Times New Roman" w:hAnsi="Times New Roman" w:cs="Times New Roman"/>
+          <w:color w:val="000000"/>
+          <w:sz w:val="27"/>
+          <w:szCs w:val="27"/>
+        </w:rPr>
+        <w:t>The title, including a rough storyboard.</w:t>
+      </w:r>
+    </w:p>
+    <w:p>
+      <w:pPr>
+        <w:numPr>
+          <w:ilvl w:val="1"/>
+          <w:numId w:val="1"/>
+        </w:numPr>
+        <w:shd w:val="clear" w:color="auto" w:fill="FFFFFF"/>
+        <w:spacing w:before="100" w:beforeAutospacing="1" w:after="100" w:afterAutospacing="1" w:line="240" w:lineRule="auto"/>
+        <w:rPr>
+          <w:rFonts w:ascii="Times New Roman" w:eastAsia="Times New Roman" w:hAnsi="Times New Roman" w:cs="Times New Roman"/>
+          <w:color w:val="000000"/>
+          <w:sz w:val="27"/>
+          <w:szCs w:val="27"/>
+        </w:rPr>
+      </w:pPr>
+      <w:r>
+        <w:rPr>
+          <w:rFonts w:ascii="Times New Roman" w:eastAsia="Times New Roman" w:hAnsi="Times New Roman" w:cs="Times New Roman"/>
+          <w:color w:val="000000"/>
+          <w:sz w:val="27"/>
+          <w:szCs w:val="27"/>
+        </w:rPr>
+        <w:t>The Hunted</w:t>
+      </w:r>
+    </w:p>
+    <w:p>
+      <w:pPr>
+        <w:numPr>
+          <w:ilvl w:val="2"/>
+          <w:numId w:val="1"/>
+        </w:numPr>
+        <w:shd w:val="clear" w:color="auto" w:fill="FFFFFF"/>
+        <w:spacing w:before="100" w:beforeAutospacing="1" w:after="100" w:afterAutospacing="1" w:line="240" w:lineRule="auto"/>
+        <w:rPr>
+          <w:rFonts w:ascii="Times New Roman" w:eastAsia="Times New Roman" w:hAnsi="Times New Roman" w:cs="Times New Roman"/>
+          <w:color w:val="000000"/>
+          <w:sz w:val="27"/>
+          <w:szCs w:val="27"/>
+        </w:rPr>
+      </w:pPr>
+      <w:r>
+        <w:rPr>
+          <w:rFonts w:ascii="Times New Roman" w:eastAsia="Times New Roman" w:hAnsi="Times New Roman" w:cs="Times New Roman"/>
+          <w:color w:val="000000"/>
+          <w:sz w:val="27"/>
+          <w:szCs w:val="27"/>
+        </w:rPr>
+        <w:t xml:space="preserve">The Hunted takes place entirely in the confines of the most elite hunting resorts in the world. As the Hunter, you arrive to test your hunting skills in an arena, made to favor the game, with only a bow and some arrows. Your goal is to bag the deer in the arena before the time runs out… or they kill you. As the Deer, you </w:t>
+      </w:r>
+      <w:r>
+        <w:rPr>
+          <w:rFonts w:ascii="Times New Roman" w:eastAsia="Times New Roman" w:hAnsi="Times New Roman" w:cs="Times New Roman"/>
+          <w:color w:val="000000"/>
+          <w:sz w:val="27"/>
+          <w:szCs w:val="27"/>
+        </w:rPr>
+        <w:t xml:space="preserve">are all does that </w:t>
+      </w:r>
+      <w:r>
+        <w:rPr>
+          <w:rFonts w:ascii="Times New Roman" w:eastAsia="Times New Roman" w:hAnsi="Times New Roman" w:cs="Times New Roman"/>
+          <w:color w:val="000000"/>
+          <w:sz w:val="27"/>
+          <w:szCs w:val="27"/>
+        </w:rPr>
+        <w:t xml:space="preserve">have been raised in captivity to be more </w:t>
+      </w:r>
+      <w:r>
+        <w:rPr>
+          <w:rFonts w:ascii="Times New Roman" w:eastAsia="Times New Roman" w:hAnsi="Times New Roman" w:cs="Times New Roman"/>
+          <w:color w:val="000000"/>
+          <w:sz w:val="27"/>
+          <w:szCs w:val="27"/>
+        </w:rPr>
+        <w:t>lethal than the average deer. The goal for the Deer is to evade or kill the hunter.</w:t>
+      </w:r>
       <w:bookmarkStart w:id="0" w:name="_GoBack"/>
       <w:bookmarkEnd w:id="0"/>
-      <w:r>
-        <w:rPr>
-          <w:rFonts w:ascii="Times New Roman" w:eastAsia="Times New Roman" w:hAnsi="Times New Roman" w:cs="Times New Roman"/>
-          <w:color w:val="000000"/>
-          <w:sz w:val="27"/>
-          <w:szCs w:val="27"/>
-        </w:rPr>
-        <w:t>The title, including a rough storyboard.</w:t>
-      </w:r>
     </w:p>
     <w:p>
       <w:pPr>
@@ -201,27 +278,7 @@
           <w:sz w:val="27"/>
           <w:szCs w:val="27"/>
         </w:rPr>
-        <w:t xml:space="preserve">The user </w:t>
-      </w:r>
-      <w:proofErr w:type="gramStart"/>
-      <w:r>
-        <w:rPr>
-          <w:rFonts w:ascii="Times New Roman" w:eastAsia="Times New Roman" w:hAnsi="Times New Roman" w:cs="Times New Roman"/>
-          <w:color w:val="000000"/>
-          <w:sz w:val="27"/>
-          <w:szCs w:val="27"/>
-        </w:rPr>
-        <w:t>interface</w:t>
-      </w:r>
-      <w:proofErr w:type="gramEnd"/>
-      <w:r>
-        <w:rPr>
-          <w:rFonts w:ascii="Times New Roman" w:eastAsia="Times New Roman" w:hAnsi="Times New Roman" w:cs="Times New Roman"/>
-          <w:color w:val="000000"/>
-          <w:sz w:val="27"/>
-          <w:szCs w:val="27"/>
-        </w:rPr>
-        <w:t>. Provide a drawing/diagram.</w:t>
+        <w:t>The user interface. Provide a drawing/diagram.</w:t>
       </w:r>
     </w:p>
     <w:p>
@@ -271,27 +328,7 @@
           <w:sz w:val="27"/>
           <w:szCs w:val="27"/>
         </w:rPr>
-        <w:t xml:space="preserve">How you will balance the game play. What values can you tweak to make the game harder or easier? You should identify </w:t>
-      </w:r>
-      <w:proofErr w:type="gramStart"/>
-      <w:r>
-        <w:rPr>
-          <w:rFonts w:ascii="Times New Roman" w:eastAsia="Times New Roman" w:hAnsi="Times New Roman" w:cs="Times New Roman"/>
-          <w:color w:val="000000"/>
-          <w:sz w:val="27"/>
-          <w:szCs w:val="27"/>
-        </w:rPr>
-        <w:t>these up front</w:t>
-      </w:r>
-      <w:proofErr w:type="gramEnd"/>
-      <w:r>
-        <w:rPr>
-          <w:rFonts w:ascii="Times New Roman" w:eastAsia="Times New Roman" w:hAnsi="Times New Roman" w:cs="Times New Roman"/>
-          <w:color w:val="000000"/>
-          <w:sz w:val="27"/>
-          <w:szCs w:val="27"/>
-        </w:rPr>
-        <w:t xml:space="preserve"> so you can play-balance as the game's release date nears.</w:t>
+        <w:t>How you will balance the game play. What values can you tweak to make the game harder or easier? You should identify these up front so you can play-balance as the game's release date nears.</w:t>
       </w:r>
     </w:p>
     <w:p>
@@ -341,27 +378,7 @@
           <w:sz w:val="27"/>
           <w:szCs w:val="27"/>
         </w:rPr>
-        <w:t xml:space="preserve">A transition diagram (like </w:t>
-      </w:r>
-      <w:proofErr w:type="gramStart"/>
-      <w:r>
-        <w:rPr>
-          <w:rFonts w:ascii="Times New Roman" w:eastAsia="Times New Roman" w:hAnsi="Times New Roman" w:cs="Times New Roman"/>
-          <w:color w:val="000000"/>
-          <w:sz w:val="27"/>
-          <w:szCs w:val="27"/>
-        </w:rPr>
-        <w:t>a finite state automata</w:t>
-      </w:r>
-      <w:proofErr w:type="gramEnd"/>
-      <w:r>
-        <w:rPr>
-          <w:rFonts w:ascii="Times New Roman" w:eastAsia="Times New Roman" w:hAnsi="Times New Roman" w:cs="Times New Roman"/>
-          <w:color w:val="000000"/>
-          <w:sz w:val="27"/>
-          <w:szCs w:val="27"/>
-        </w:rPr>
-        <w:t xml:space="preserve"> diagram) for how the player moves between the primary game modes.</w:t>
+        <w:t>A transition diagram (like a finite state automata diagram) for how the player moves between the primary game modes.</w:t>
       </w:r>
     </w:p>
     <w:p>
@@ -461,27 +478,7 @@
           <w:sz w:val="27"/>
           <w:szCs w:val="27"/>
         </w:rPr>
-        <w:t xml:space="preserve">An inventory of artwork and models and how they will be used. If you are using sprites, indicate how many, and what they are to represent. </w:t>
-      </w:r>
-      <w:proofErr w:type="spellStart"/>
-      <w:r>
-        <w:rPr>
-          <w:rFonts w:ascii="Times New Roman" w:eastAsia="Times New Roman" w:hAnsi="Times New Roman" w:cs="Times New Roman"/>
-          <w:color w:val="000000"/>
-          <w:sz w:val="27"/>
-          <w:szCs w:val="27"/>
-        </w:rPr>
-        <w:t>E.g</w:t>
-      </w:r>
-      <w:proofErr w:type="spellEnd"/>
-      <w:r>
-        <w:rPr>
-          <w:rFonts w:ascii="Times New Roman" w:eastAsia="Times New Roman" w:hAnsi="Times New Roman" w:cs="Times New Roman"/>
-          <w:color w:val="000000"/>
-          <w:sz w:val="27"/>
-          <w:szCs w:val="27"/>
-        </w:rPr>
-        <w:t>, "a sprite-set to represent a running zombie", "background for the night mode", "model of the climbing wall", "model of a cow", etc.</w:t>
+        <w:t>An inventory of artwork and models and how they will be used. If you are using sprites, indicate how many, and what they are to represent. E.g, "a sprite-set to represent a running zombie", "background for the night mode", "model of the climbing wall", "model of a cow", etc.</w:t>
       </w:r>
     </w:p>
     <w:p>
@@ -628,27 +625,7 @@
           <w:sz w:val="27"/>
           <w:szCs w:val="27"/>
         </w:rPr>
-        <w:t xml:space="preserve">Create a Gannt chart for the schedule. Each row of the chart should be a measurable task, </w:t>
-      </w:r>
-      <w:proofErr w:type="spellStart"/>
-      <w:r>
-        <w:rPr>
-          <w:rFonts w:ascii="Times New Roman" w:eastAsia="Times New Roman" w:hAnsi="Times New Roman" w:cs="Times New Roman"/>
-          <w:color w:val="000000"/>
-          <w:sz w:val="27"/>
-          <w:szCs w:val="27"/>
-        </w:rPr>
-        <w:t>annoted</w:t>
-      </w:r>
-      <w:proofErr w:type="spellEnd"/>
-      <w:r>
-        <w:rPr>
-          <w:rFonts w:ascii="Times New Roman" w:eastAsia="Times New Roman" w:hAnsi="Times New Roman" w:cs="Times New Roman"/>
-          <w:color w:val="000000"/>
-          <w:sz w:val="27"/>
-          <w:szCs w:val="27"/>
-        </w:rPr>
-        <w:t xml:space="preserve"> with names of the responsible team members. The columns indicate dates.</w:t>
+        <w:t>Create a Gannt chart for the schedule. Each row of the chart should be a measurable task, annoted with names of the responsible team members. The columns indicate dates.</w:t>
       </w:r>
     </w:p>
     <w:p>
@@ -673,27 +650,7 @@
           <w:sz w:val="27"/>
           <w:szCs w:val="27"/>
         </w:rPr>
-        <w:t xml:space="preserve">Make a timeline: each row should be a date, at least one per week. For each date, list what tasks should be completed by then, and who is </w:t>
-      </w:r>
-      <w:proofErr w:type="spellStart"/>
-      <w:r>
-        <w:rPr>
-          <w:rFonts w:ascii="Times New Roman" w:eastAsia="Times New Roman" w:hAnsi="Times New Roman" w:cs="Times New Roman"/>
-          <w:color w:val="000000"/>
-          <w:sz w:val="27"/>
-          <w:szCs w:val="27"/>
-        </w:rPr>
-        <w:t>primariliy</w:t>
-      </w:r>
-      <w:proofErr w:type="spellEnd"/>
-      <w:r>
-        <w:rPr>
-          <w:rFonts w:ascii="Times New Roman" w:eastAsia="Times New Roman" w:hAnsi="Times New Roman" w:cs="Times New Roman"/>
-          <w:color w:val="000000"/>
-          <w:sz w:val="27"/>
-          <w:szCs w:val="27"/>
-        </w:rPr>
-        <w:t xml:space="preserve"> responsible for meeting that benchmark.</w:t>
+        <w:t>Make a timeline: each row should be a date, at least one per week. For each date, list what tasks should be completed by then, and who is primariliy responsible for meeting that benchmark.</w:t>
       </w:r>
     </w:p>
     <w:p>
@@ -770,7 +727,7 @@
         <w:sz w:val="20"/>
       </w:rPr>
     </w:lvl>
-    <w:lvl w:ilvl="2" w:tentative="1">
+    <w:lvl w:ilvl="2">
       <w:start w:val="1"/>
       <w:numFmt w:val="bullet"/>
       <w:lvlText w:val=""/>

</xml_diff>